<commit_message>
fixed error with Aufbauplan
</commit_message>
<xml_diff>
--- a/5. Dokumente/Anwendungsfallbeschreibung.docx
+++ b/5. Dokumente/Anwendungsfallbeschreibung.docx
@@ -583,16 +583,24 @@
           <w:lang w:val="de-DE"/>
         </w:rPr>
       </w:pPr>
+    </w:p>
+    <w:p>
+      <w:pPr>
+        <w:jc w:val="both"/>
+        <w:rPr>
+          <w:lang w:val="de-DE"/>
+        </w:rPr>
+      </w:pPr>
       <w:r>
         <w:rPr>
           <w:noProof/>
           <w:lang w:val="de-DE"/>
         </w:rPr>
         <w:drawing>
-          <wp:inline distT="0" distB="0" distL="0" distR="0" wp14:anchorId="75E1130E" wp14:editId="060E122D">
-            <wp:extent cx="5733415" cy="4009390"/>
+          <wp:inline distT="0" distB="0" distL="0" distR="0" wp14:anchorId="2C1426F6" wp14:editId="1644468B">
+            <wp:extent cx="5733415" cy="3742690"/>
             <wp:effectExtent l="0" t="0" r="0" b="3810"/>
-            <wp:docPr id="5" name="Picture 5" descr="Graphical user interface, diagram, application&#10;&#10;Description automatically generated"/>
+            <wp:docPr id="3" name="Picture 3" descr="Graphical user interface, diagram&#10;&#10;Description automatically generated"/>
             <wp:cNvGraphicFramePr>
               <a:graphicFrameLocks xmlns:a="http://schemas.openxmlformats.org/drawingml/2006/main" noChangeAspect="1"/>
             </wp:cNvGraphicFramePr>
@@ -600,7 +608,7 @@
               <a:graphicData uri="http://schemas.openxmlformats.org/drawingml/2006/picture">
                 <pic:pic xmlns:pic="http://schemas.openxmlformats.org/drawingml/2006/picture">
                   <pic:nvPicPr>
-                    <pic:cNvPr id="5" name="Picture 5" descr="Graphical user interface, diagram, application&#10;&#10;Description automatically generated"/>
+                    <pic:cNvPr id="3" name="Picture 3" descr="Graphical user interface, diagram&#10;&#10;Description automatically generated"/>
                     <pic:cNvPicPr/>
                   </pic:nvPicPr>
                   <pic:blipFill>
@@ -618,7 +626,7 @@
                   <pic:spPr>
                     <a:xfrm>
                       <a:off x="0" y="0"/>
-                      <a:ext cx="5733415" cy="4009390"/>
+                      <a:ext cx="5733415" cy="3742690"/>
                     </a:xfrm>
                     <a:prstGeom prst="rect">
                       <a:avLst/>
@@ -630,14 +638,6 @@
           </wp:inline>
         </w:drawing>
       </w:r>
-    </w:p>
-    <w:p>
-      <w:pPr>
-        <w:jc w:val="both"/>
-        <w:rPr>
-          <w:lang w:val="de-DE"/>
-        </w:rPr>
-      </w:pPr>
     </w:p>
     <w:p>
       <w:pPr>

</xml_diff>